<commit_message>
Handle case where skills section is missing from role
</commit_message>
<xml_diff>
--- a/resume_writer/data/test_basic_resume.docx
+++ b/resume_writer/data/test_basic_resume.docx
@@ -185,6 +185,50 @@
         <w:t>Expires: April 2025</w:t>
       </w:r>
     </w:p>
+    <w:p>
+      <w:pPr>
+        <w:pStyle w:val="Heading2"/>
+      </w:pPr>
+      <w:r>
+        <w:t>Executive Summary</w:t>
+      </w:r>
+    </w:p>
+    <w:p>
+      <w:pPr>
+        <w:pStyle w:val="Heading4"/>
+      </w:pPr>
+      <w:r>
+        <w:t>Worker</w:t>
+      </w:r>
+    </w:p>
+    <w:p>
+      <w:pPr>
+        <w:pStyle w:val="ListBullet"/>
+      </w:pPr>
+      <w:r>
+        <w:t>Performed senior tasks</w:t>
+      </w:r>
+      <w:r>
+        <w:rPr>
+          <w:i/>
+        </w:rPr>
+        <w:t xml:space="preserve"> (Another Company, Inc.)</w:t>
+      </w:r>
+    </w:p>
+    <w:p>
+      <w:pPr>
+        <w:pStyle w:val="ListBullet"/>
+      </w:pPr>
+      <w:r>
+        <w:t>Performed junior tasks.</w:t>
+      </w:r>
+      <w:r>
+        <w:rPr>
+          <w:i/>
+        </w:rPr>
+        <w:t xml:space="preserve"> (A Company, LLC)</w:t>
+      </w:r>
+    </w:p>
     <w:tbl>
       <w:tblPr>
         <w:tblStyle w:val="TableGrid"/>
@@ -231,33 +275,6 @@
           </w:tcPr>
           <w:p>
             <w:r>
-              <w:t>Skill 4</w:t>
-            </w:r>
-          </w:p>
-        </w:tc>
-        <w:tc>
-          <w:tcPr>
-            <w:tcW w:type="dxa" w:w="2700"/>
-            <w:vAlign w:val="center"/>
-          </w:tcPr>
-          <w:p>
-            <w:r>
-              <w:t>2.0  / (2020 - 2022)</w:t>
-            </w:r>
-          </w:p>
-        </w:tc>
-      </w:tr>
-      <w:tr>
-        <w:trPr>
-          <w:trHeight w:val="288"/>
-        </w:trPr>
-        <w:tc>
-          <w:tcPr>
-            <w:tcW w:type="dxa" w:w="2700"/>
-            <w:vAlign w:val="center"/>
-          </w:tcPr>
-          <w:p>
-            <w:r>
               <w:t>Skill 2</w:t>
             </w:r>
           </w:p>
@@ -269,34 +286,142 @@
           </w:tcPr>
           <w:p>
             <w:r>
-              <w:t>3.0 / (2020 - 2024)</w:t>
-            </w:r>
-          </w:p>
-        </w:tc>
-        <w:tc>
-          <w:tcPr>
-            <w:tcW w:type="dxa" w:w="2700"/>
-            <w:vAlign w:val="center"/>
-          </w:tcPr>
-          <w:p>
-            <w:r>
-              <w:t>Skill 3</w:t>
-            </w:r>
-          </w:p>
-        </w:tc>
-        <w:tc>
-          <w:tcPr>
-            <w:tcW w:type="dxa" w:w="2700"/>
-            <w:vAlign w:val="center"/>
-          </w:tcPr>
-          <w:p>
-            <w:r>
-              <w:t>1.0  / (2023 - 2024)</w:t>
+              <w:t>3.0  / (2020 - 2024)</w:t>
             </w:r>
           </w:p>
         </w:tc>
       </w:tr>
     </w:tbl>
+    <w:p>
+      <w:pPr>
+        <w:pStyle w:val="Heading2"/>
+      </w:pPr>
+      <w:r>
+        <w:t>Work History</w:t>
+      </w:r>
+    </w:p>
+    <w:p>
+      <w:r>
+        <w:t>Company: Another Company, Inc.</w:t>
+        <w:br/>
+        <w:t>01-2023 - 01-2024</w:t>
+        <w:br/>
+        <w:t>Title: Senior Worker</w:t>
+        <w:br/>
+        <w:t>Job Category: Worker</w:t>
+        <w:br/>
+        <w:t>Location: remote</w:t>
+        <w:br/>
+        <w:t>Agency: High-end 3rd party</w:t>
+        <w:br/>
+        <w:t>Employment Type: Contract</w:t>
+      </w:r>
+    </w:p>
+    <w:p>
+      <w:r>
+        <w:t>Performed senior tasks</w:t>
+      </w:r>
+    </w:p>
+    <w:p>
+      <w:r>
+        <w:t>Performed activities associated with a senior role.</w:t>
+        <w:br/>
+        <w:t>Also did other things as required.</w:t>
+      </w:r>
+    </w:p>
+    <w:p>
+      <w:r>
+        <w:t>Skills: Skill 1, Skill 2, Skill 3</w:t>
+      </w:r>
+    </w:p>
+    <w:p/>
+    <w:p/>
+    <w:p>
+      <w:r>
+        <w:t>Company: A Company, LLC</w:t>
+        <w:br/>
+        <w:t>06-2020 - 06-2022</w:t>
+        <w:br/>
+        <w:t>Title: Junior Worker</w:t>
+        <w:br/>
+        <w:t>Job Category: Worker</w:t>
+        <w:br/>
+        <w:t>Location: Somewhere, USA</w:t>
+        <w:br/>
+        <w:t>Employment Type: Full-time</w:t>
+      </w:r>
+    </w:p>
+    <w:p>
+      <w:r>
+        <w:t>Performed junior tasks.</w:t>
+      </w:r>
+    </w:p>
+    <w:p>
+      <w:r>
+        <w:t>Performed routine activities associated with a junior role.</w:t>
+        <w:br/>
+        <w:t>Other things were done as required.</w:t>
+        <w:br/>
+        <w:t>* a thing</w:t>
+        <w:br/>
+        <w:t>* another thing</w:t>
+      </w:r>
+    </w:p>
+    <w:p>
+      <w:r>
+        <w:t>Skills: Skill 1, Skill 2, Skill 4</w:t>
+      </w:r>
+    </w:p>
+    <w:p>
+      <w:pPr>
+        <w:pStyle w:val="Heading2"/>
+      </w:pPr>
+      <w:r>
+        <w:t>Projects</w:t>
+      </w:r>
+    </w:p>
+    <w:p>
+      <w:r>
+        <w:t>A Useful Project  (https://example.com/useful1)</w:t>
+        <w:br/>
+        <w:t>Start Date: January 2020</w:t>
+        <w:br/>
+        <w:t>End Date: January 2021</w:t>
+        <w:br/>
+        <w:t>This should still be pretty short, 2-3 sentences.</w:t>
+        <w:br/>
+        <w:br/>
+        <w:t>Multiple lines are fine.</w:t>
+        <w:br/>
+        <w:br/>
+        <w:br/>
+        <w:br/>
+        <w:t>So are multiple paragraphs.</w:t>
+        <w:br/>
+        <w:t>Skills: Skill 1, Skill 2, Skill 5</w:t>
+      </w:r>
+    </w:p>
+    <w:p>
+      <w:r>
+        <w:t>Another Useful Project  (https://example.com/useful2)</w:t>
+        <w:br/>
+        <w:t>Start Date: February 2020</w:t>
+        <w:br/>
+        <w:t>End Date: February 2021</w:t>
+        <w:br/>
+        <w:t>This should still be pretty short, 2-3 sentences.</w:t>
+        <w:br/>
+        <w:br/>
+        <w:t>Multiple lines are fine.</w:t>
+        <w:br/>
+        <w:br/>
+        <w:br/>
+        <w:br/>
+        <w:t>So are multiple paragraphs.</w:t>
+        <w:br/>
+        <w:t>Skills: Skill 3, Skill 4, Skill 5</w:t>
+      </w:r>
+    </w:p>
     <w:sectPr>
       <w:pgSz w:w="12240" w:h="15840"/>
       <w:pgMar w:top="288" w:right="720" w:bottom="288" w:left="720" w:header="720" w:footer="720" w:gutter="0"/>

</xml_diff>

<commit_message>
Ignore LibreWriter temp files Update skills matrix rendering
</commit_message>
<xml_diff>
--- a/resume_writer/data/test_basic_resume.docx
+++ b/resume_writer/data/test_basic_resume.docx
@@ -243,9 +243,60 @@
         <w:gridCol w:w="2700"/>
       </w:tblGrid>
       <w:tr>
-        <w:trPr>
-          <w:trHeight w:val="288"/>
-        </w:trPr>
+        <w:tc>
+          <w:tcPr>
+            <w:tcW w:type="dxa" w:w="2700"/>
+          </w:tcPr>
+          <w:p>
+            <w:r>
+              <w:rPr>
+                <w:b/>
+              </w:rPr>
+              <w:t>Skill</w:t>
+            </w:r>
+          </w:p>
+        </w:tc>
+        <w:tc>
+          <w:tcPr>
+            <w:tcW w:type="dxa" w:w="2700"/>
+          </w:tcPr>
+          <w:p>
+            <w:r>
+              <w:rPr>
+                <w:b/>
+              </w:rPr>
+              <w:t>YOE</w:t>
+            </w:r>
+          </w:p>
+        </w:tc>
+        <w:tc>
+          <w:tcPr>
+            <w:tcW w:type="dxa" w:w="2700"/>
+          </w:tcPr>
+          <w:p>
+            <w:r>
+              <w:rPr>
+                <w:b/>
+              </w:rPr>
+              <w:t>Skill</w:t>
+            </w:r>
+          </w:p>
+        </w:tc>
+        <w:tc>
+          <w:tcPr>
+            <w:tcW w:type="dxa" w:w="2700"/>
+          </w:tcPr>
+          <w:p>
+            <w:r>
+              <w:rPr>
+                <w:b/>
+              </w:rPr>
+              <w:t>YOE</w:t>
+            </w:r>
+          </w:p>
+        </w:tc>
+      </w:tr>
+      <w:tr>
         <w:tc>
           <w:tcPr>
             <w:tcW w:type="dxa" w:w="2700"/>
@@ -260,11 +311,10 @@
         <w:tc>
           <w:tcPr>
             <w:tcW w:type="dxa" w:w="2700"/>
-            <w:vAlign w:val="center"/>
           </w:tcPr>
           <w:p>
             <w:r>
-              <w:t>3.0 / (2020 - 2024)</w:t>
+              <w:t>3.0 (2020 - 2024)</w:t>
             </w:r>
           </w:p>
         </w:tc>
@@ -282,11 +332,10 @@
         <w:tc>
           <w:tcPr>
             <w:tcW w:type="dxa" w:w="2700"/>
-            <w:vAlign w:val="center"/>
           </w:tcPr>
           <w:p>
             <w:r>
-              <w:t>3.0  / (2020 - 2024)</w:t>
+              <w:t>3.0 (2020 - 2024)</w:t>
             </w:r>
           </w:p>
         </w:tc>
@@ -393,11 +442,6 @@
         <w:br/>
         <w:t>Multiple lines are fine.</w:t>
         <w:br/>
-        <w:br/>
-        <w:br/>
-        <w:br/>
-        <w:t>So are multiple paragraphs.</w:t>
-        <w:br/>
         <w:t>Skills: Skill 1, Skill 2, Skill 5</w:t>
       </w:r>
     </w:p>
@@ -413,11 +457,6 @@
         <w:br/>
         <w:br/>
         <w:t>Multiple lines are fine.</w:t>
-        <w:br/>
-        <w:br/>
-        <w:br/>
-        <w:br/>
-        <w:t>So are multiple paragraphs.</w:t>
         <w:br/>
         <w:t>Skills: Skill 3, Skill 4, Skill 5</w:t>
       </w:r>

</xml_diff>